<commit_message>
Sending mixed Baud Rates
</commit_message>
<xml_diff>
--- a/docs/CAN Logger 2 Comissioning Checklist.docx
+++ b/docs/CAN Logger 2 Comissioning Checklist.docx
@@ -413,425 +413,425 @@
         </w:rPr>
         <w:t>Add D-Sub 15 to green 9-pin cable</w:t>
       </w:r>
-    </w:p>
-    <w:p>
-      <w:pPr>
-        <w:spacing w:line="276" w:lineRule="auto"/>
-        <w:rPr>
-          <w:b/>
-          <w:sz w:val="24"/>
-        </w:rPr>
-      </w:pPr>
-      <w:r>
-        <w:rPr>
-          <w:b/>
-          <w:sz w:val="24"/>
-        </w:rPr>
-        <w:t>Testing:</w:t>
-      </w:r>
-    </w:p>
-    <w:p>
-      <w:pPr>
-        <w:pStyle w:val="ListParagraph"/>
-        <w:numPr>
-          <w:ilvl w:val="0"/>
-          <w:numId w:val="1"/>
-        </w:numPr>
-        <w:spacing w:line="276" w:lineRule="auto"/>
-        <w:rPr>
-          <w:sz w:val="24"/>
-        </w:rPr>
-      </w:pPr>
-      <w:r>
-        <w:rPr>
-          <w:sz w:val="24"/>
-        </w:rPr>
-        <w:t>Update firmware on Logger 2</w:t>
-      </w:r>
-      <w:r>
-        <w:rPr>
-          <w:sz w:val="24"/>
-        </w:rPr>
-        <w:t>. Record the git commit hash: _______________</w:t>
-      </w:r>
-      <w:r>
-        <w:rPr>
-          <w:sz w:val="24"/>
-        </w:rPr>
-        <w:t>_</w:t>
-      </w:r>
-    </w:p>
-    <w:p>
-      <w:pPr>
-        <w:pStyle w:val="ListParagraph"/>
-        <w:spacing w:line="276" w:lineRule="auto"/>
-        <w:ind w:left="0"/>
-        <w:rPr>
-          <w:sz w:val="24"/>
-        </w:rPr>
-      </w:pPr>
-      <w:r>
-        <w:rPr>
-          <w:sz w:val="24"/>
-        </w:rPr>
-        <w:t>https://github.com/Heavy-Vehicle-Networking-At-U-Tulsa/CAN-Logger-2/tree/master/CAN_Logger_with_Autobaud_and_Requests</w:t>
-      </w:r>
-    </w:p>
-    <w:p>
-      <w:pPr>
-        <w:pStyle w:val="ListParagraph"/>
-        <w:numPr>
-          <w:ilvl w:val="0"/>
-          <w:numId w:val="1"/>
-        </w:numPr>
-        <w:spacing w:line="276" w:lineRule="auto"/>
-        <w:rPr>
-          <w:sz w:val="24"/>
-        </w:rPr>
-      </w:pPr>
-      <w:r>
-        <w:rPr>
-          <w:sz w:val="24"/>
-        </w:rPr>
-        <w:t xml:space="preserve">Open Serial Monitor and Record the </w:t>
-      </w:r>
-      <w:r>
-        <w:rPr>
-          <w:sz w:val="24"/>
-        </w:rPr>
-        <w:t xml:space="preserve">Logger 2 </w:t>
-      </w:r>
-      <w:proofErr w:type="gramStart"/>
-      <w:r>
-        <w:rPr>
-          <w:sz w:val="24"/>
-        </w:rPr>
-        <w:t>Date:_</w:t>
-      </w:r>
-      <w:proofErr w:type="gramEnd"/>
-      <w:r>
-        <w:rPr>
-          <w:sz w:val="24"/>
-        </w:rPr>
-        <w:t>_</w:t>
-      </w:r>
-      <w:r>
-        <w:rPr>
-          <w:sz w:val="24"/>
-        </w:rPr>
-        <w:t>_____________________</w:t>
-      </w:r>
-    </w:p>
-    <w:p>
-      <w:pPr>
-        <w:pStyle w:val="ListParagraph"/>
-        <w:numPr>
-          <w:ilvl w:val="0"/>
-          <w:numId w:val="1"/>
-        </w:numPr>
-        <w:spacing w:line="276" w:lineRule="auto"/>
-        <w:rPr>
-          <w:sz w:val="24"/>
-        </w:rPr>
-      </w:pPr>
-      <w:r>
-        <w:rPr>
-          <w:sz w:val="24"/>
-        </w:rPr>
-        <w:t xml:space="preserve">Program and Label Enclosure Bottom with Serial </w:t>
-      </w:r>
-      <w:proofErr w:type="gramStart"/>
-      <w:r>
-        <w:rPr>
-          <w:sz w:val="24"/>
-        </w:rPr>
-        <w:t>number:_</w:t>
-      </w:r>
-      <w:proofErr w:type="gramEnd"/>
-      <w:r>
-        <w:rPr>
-          <w:sz w:val="24"/>
-        </w:rPr>
-        <w:t>_________________</w:t>
-      </w:r>
-    </w:p>
-    <w:p>
-      <w:pPr>
-        <w:pStyle w:val="ListParagraph"/>
-        <w:numPr>
-          <w:ilvl w:val="0"/>
-          <w:numId w:val="1"/>
-        </w:numPr>
-        <w:spacing w:line="276" w:lineRule="auto"/>
-        <w:rPr>
-          <w:sz w:val="24"/>
-        </w:rPr>
-      </w:pPr>
-      <w:r>
-        <w:rPr>
-          <w:sz w:val="24"/>
-        </w:rPr>
-        <w:t>Enter the command FORMAT to clear the SD CARD.</w:t>
-      </w:r>
-    </w:p>
-    <w:p>
-      <w:pPr>
-        <w:pStyle w:val="ListParagraph"/>
-        <w:numPr>
-          <w:ilvl w:val="0"/>
-          <w:numId w:val="1"/>
-        </w:numPr>
-        <w:spacing w:line="276" w:lineRule="auto"/>
-        <w:rPr>
-          <w:sz w:val="24"/>
-        </w:rPr>
-      </w:pPr>
-      <w:r>
-        <w:rPr>
-          <w:sz w:val="24"/>
-        </w:rPr>
-        <w:t>Enter the command COUNT to reset the file counter.</w:t>
-      </w:r>
-    </w:p>
-    <w:p>
-      <w:pPr>
-        <w:pStyle w:val="ListParagraph"/>
-        <w:numPr>
-          <w:ilvl w:val="0"/>
-          <w:numId w:val="1"/>
-        </w:numPr>
-        <w:spacing w:line="276" w:lineRule="auto"/>
-        <w:rPr>
-          <w:sz w:val="24"/>
-        </w:rPr>
-      </w:pPr>
-      <w:r>
-        <w:rPr>
-          <w:sz w:val="24"/>
-        </w:rPr>
-        <w:t>Enter the command DF and record the free space on the SD Card: ___________</w:t>
-      </w:r>
-    </w:p>
-    <w:p>
-      <w:pPr>
-        <w:pStyle w:val="ListParagraph"/>
-        <w:numPr>
-          <w:ilvl w:val="0"/>
-          <w:numId w:val="1"/>
-        </w:numPr>
-        <w:spacing w:line="276" w:lineRule="auto"/>
-        <w:rPr>
-          <w:sz w:val="24"/>
-        </w:rPr>
-      </w:pPr>
-      <w:r>
-        <w:rPr>
-          <w:sz w:val="24"/>
-        </w:rPr>
-        <w:t xml:space="preserve">Connect </w:t>
-      </w:r>
-      <w:r>
-        <w:rPr>
-          <w:sz w:val="24"/>
-        </w:rPr>
-        <w:t>to live</w:t>
-      </w:r>
-      <w:r>
-        <w:rPr>
-          <w:sz w:val="24"/>
-        </w:rPr>
-        <w:t xml:space="preserve"> </w:t>
-      </w:r>
-      <w:r>
-        <w:rPr>
-          <w:sz w:val="24"/>
-        </w:rPr>
-        <w:t xml:space="preserve">monitored </w:t>
-      </w:r>
-      <w:r>
-        <w:rPr>
-          <w:sz w:val="24"/>
-        </w:rPr>
-        <w:t>CAN BUS</w:t>
-      </w:r>
-      <w:r>
-        <w:rPr>
-          <w:sz w:val="24"/>
-        </w:rPr>
-        <w:t xml:space="preserve"> (250k) </w:t>
-      </w:r>
-      <w:r>
-        <w:rPr>
-          <w:sz w:val="24"/>
-        </w:rPr>
-        <w:t xml:space="preserve">with </w:t>
-      </w:r>
-      <w:r>
-        <w:rPr>
-          <w:sz w:val="24"/>
-        </w:rPr>
-        <w:t>can0</w:t>
-      </w:r>
-      <w:r>
-        <w:rPr>
-          <w:sz w:val="24"/>
-        </w:rPr>
-        <w:t>,</w:t>
-      </w:r>
-      <w:r>
-        <w:rPr>
-          <w:sz w:val="24"/>
-        </w:rPr>
-        <w:t xml:space="preserve"> can1</w:t>
-      </w:r>
-      <w:r>
-        <w:rPr>
-          <w:sz w:val="24"/>
-        </w:rPr>
-        <w:t>, and can2</w:t>
-      </w:r>
-      <w:r>
-        <w:rPr>
-          <w:sz w:val="24"/>
-        </w:rPr>
-        <w:t xml:space="preserve"> channels</w:t>
-      </w:r>
-      <w:r>
-        <w:rPr>
-          <w:sz w:val="24"/>
-        </w:rPr>
-        <w:t>.</w:t>
-      </w:r>
-    </w:p>
-    <w:p>
-      <w:pPr>
-        <w:pStyle w:val="ListParagraph"/>
-        <w:numPr>
-          <w:ilvl w:val="0"/>
-          <w:numId w:val="1"/>
-        </w:numPr>
-        <w:spacing w:line="276" w:lineRule="auto"/>
-        <w:rPr>
-          <w:sz w:val="24"/>
-        </w:rPr>
-      </w:pPr>
-      <w:r>
-        <w:rPr>
-          <w:sz w:val="24"/>
-        </w:rPr>
-        <w:t>Enter the command STREAM ON and see all three channels scroll in the first column.</w:t>
-      </w:r>
-    </w:p>
-    <w:p>
-      <w:pPr>
-        <w:pStyle w:val="ListParagraph"/>
-        <w:numPr>
-          <w:ilvl w:val="0"/>
-          <w:numId w:val="1"/>
-        </w:numPr>
-        <w:spacing w:line="276" w:lineRule="auto"/>
-        <w:rPr>
-          <w:sz w:val="24"/>
-        </w:rPr>
-      </w:pPr>
-      <w:r>
-        <w:rPr>
-          <w:sz w:val="24"/>
-        </w:rPr>
-        <w:t>Double Click the Push Button and confirm 3 LEDs illuminate and a new file opens.</w:t>
-      </w:r>
-    </w:p>
-    <w:p>
-      <w:pPr>
-        <w:pStyle w:val="ListParagraph"/>
-        <w:numPr>
-          <w:ilvl w:val="0"/>
-          <w:numId w:val="1"/>
-        </w:numPr>
-        <w:spacing w:line="276" w:lineRule="auto"/>
-        <w:rPr>
-          <w:sz w:val="24"/>
-        </w:rPr>
-      </w:pPr>
-      <w:r>
-        <w:rPr>
-          <w:sz w:val="24"/>
-        </w:rPr>
-        <w:t>Enter the Command LS A and confirm two files were created on the SD card.</w:t>
-      </w:r>
-    </w:p>
-    <w:p>
-      <w:pPr>
-        <w:pStyle w:val="ListParagraph"/>
-        <w:numPr>
-          <w:ilvl w:val="0"/>
-          <w:numId w:val="1"/>
-        </w:numPr>
-        <w:spacing w:line="276" w:lineRule="auto"/>
-        <w:rPr>
-          <w:sz w:val="24"/>
-        </w:rPr>
-      </w:pPr>
-      <w:r>
-        <w:rPr>
-          <w:sz w:val="24"/>
-        </w:rPr>
-        <w:t xml:space="preserve">Press pushbutton once and confirm </w:t>
-      </w:r>
-      <w:r>
-        <w:rPr>
-          <w:sz w:val="24"/>
-        </w:rPr>
-        <w:t>requ</w:t>
-      </w:r>
-      <w:r>
-        <w:rPr>
-          <w:sz w:val="24"/>
-        </w:rPr>
-        <w:t>e</w:t>
-      </w:r>
-      <w:r>
-        <w:rPr>
-          <w:sz w:val="24"/>
-        </w:rPr>
-        <w:t>st messages</w:t>
-      </w:r>
-      <w:r>
-        <w:rPr>
-          <w:sz w:val="24"/>
-        </w:rPr>
-        <w:t xml:space="preserve"> are sent.</w:t>
-      </w:r>
-    </w:p>
-    <w:p>
-      <w:pPr>
-        <w:pStyle w:val="ListParagraph"/>
-        <w:numPr>
-          <w:ilvl w:val="0"/>
-          <w:numId w:val="1"/>
-        </w:numPr>
-        <w:spacing w:line="276" w:lineRule="auto"/>
-        <w:rPr>
-          <w:sz w:val="24"/>
-        </w:rPr>
-      </w:pPr>
-      <w:r>
-        <w:rPr>
-          <w:sz w:val="24"/>
-        </w:rPr>
-        <w:t>Parse CAN Log to find ECM component ID</w:t>
-      </w:r>
-      <w:r>
-        <w:rPr>
-          <w:sz w:val="24"/>
-        </w:rPr>
-        <w:t>. Record ID_______________________</w:t>
-      </w:r>
       <w:bookmarkStart w:id="0" w:name="_GoBack"/>
       <w:bookmarkEnd w:id="0"/>
     </w:p>
     <w:p>
       <w:pPr>
+        <w:spacing w:line="276" w:lineRule="auto"/>
+        <w:rPr>
+          <w:b/>
+          <w:sz w:val="24"/>
+        </w:rPr>
+      </w:pPr>
+      <w:r>
+        <w:rPr>
+          <w:b/>
+          <w:sz w:val="24"/>
+        </w:rPr>
+        <w:t>Testing:</w:t>
+      </w:r>
+    </w:p>
+    <w:p>
+      <w:pPr>
+        <w:pStyle w:val="ListParagraph"/>
+        <w:numPr>
+          <w:ilvl w:val="0"/>
+          <w:numId w:val="1"/>
+        </w:numPr>
+        <w:spacing w:line="276" w:lineRule="auto"/>
+        <w:rPr>
+          <w:sz w:val="24"/>
+        </w:rPr>
+      </w:pPr>
+      <w:r>
+        <w:rPr>
+          <w:sz w:val="24"/>
+        </w:rPr>
+        <w:t>Update firmware on Logger 2</w:t>
+      </w:r>
+      <w:r>
+        <w:rPr>
+          <w:sz w:val="24"/>
+        </w:rPr>
+        <w:t>. Record the git commit hash: _______________</w:t>
+      </w:r>
+      <w:r>
+        <w:rPr>
+          <w:sz w:val="24"/>
+        </w:rPr>
+        <w:t>_</w:t>
+      </w:r>
+    </w:p>
+    <w:p>
+      <w:pPr>
+        <w:pStyle w:val="ListParagraph"/>
+        <w:spacing w:line="276" w:lineRule="auto"/>
+        <w:ind w:left="0"/>
+        <w:rPr>
+          <w:sz w:val="24"/>
+        </w:rPr>
+      </w:pPr>
+      <w:r>
+        <w:rPr>
+          <w:sz w:val="24"/>
+        </w:rPr>
+        <w:t>https://github.com/Heavy-Vehicle-Networking-At-U-Tulsa/CAN-Logger-2/tree/master/CAN_Logger_with_Autobaud_and_Requests</w:t>
+      </w:r>
+    </w:p>
+    <w:p>
+      <w:pPr>
+        <w:pStyle w:val="ListParagraph"/>
+        <w:numPr>
+          <w:ilvl w:val="0"/>
+          <w:numId w:val="1"/>
+        </w:numPr>
+        <w:spacing w:line="276" w:lineRule="auto"/>
+        <w:rPr>
+          <w:sz w:val="24"/>
+        </w:rPr>
+      </w:pPr>
+      <w:r>
+        <w:rPr>
+          <w:sz w:val="24"/>
+        </w:rPr>
+        <w:t xml:space="preserve">Open Serial Monitor and Record the </w:t>
+      </w:r>
+      <w:r>
+        <w:rPr>
+          <w:sz w:val="24"/>
+        </w:rPr>
+        <w:t xml:space="preserve">Logger 2 </w:t>
+      </w:r>
+      <w:proofErr w:type="gramStart"/>
+      <w:r>
+        <w:rPr>
+          <w:sz w:val="24"/>
+        </w:rPr>
+        <w:t>Date:_</w:t>
+      </w:r>
+      <w:proofErr w:type="gramEnd"/>
+      <w:r>
+        <w:rPr>
+          <w:sz w:val="24"/>
+        </w:rPr>
+        <w:t>_</w:t>
+      </w:r>
+      <w:r>
+        <w:rPr>
+          <w:sz w:val="24"/>
+        </w:rPr>
+        <w:t>_____________________</w:t>
+      </w:r>
+    </w:p>
+    <w:p>
+      <w:pPr>
+        <w:pStyle w:val="ListParagraph"/>
+        <w:numPr>
+          <w:ilvl w:val="0"/>
+          <w:numId w:val="1"/>
+        </w:numPr>
+        <w:spacing w:line="276" w:lineRule="auto"/>
+        <w:rPr>
+          <w:sz w:val="24"/>
+        </w:rPr>
+      </w:pPr>
+      <w:r>
+        <w:rPr>
+          <w:sz w:val="24"/>
+        </w:rPr>
+        <w:t xml:space="preserve">Program and Label Enclosure Bottom with Serial </w:t>
+      </w:r>
+      <w:proofErr w:type="gramStart"/>
+      <w:r>
+        <w:rPr>
+          <w:sz w:val="24"/>
+        </w:rPr>
+        <w:t>number:_</w:t>
+      </w:r>
+      <w:proofErr w:type="gramEnd"/>
+      <w:r>
+        <w:rPr>
+          <w:sz w:val="24"/>
+        </w:rPr>
+        <w:t>_________________</w:t>
+      </w:r>
+    </w:p>
+    <w:p>
+      <w:pPr>
+        <w:pStyle w:val="ListParagraph"/>
+        <w:numPr>
+          <w:ilvl w:val="0"/>
+          <w:numId w:val="1"/>
+        </w:numPr>
+        <w:spacing w:line="276" w:lineRule="auto"/>
+        <w:rPr>
+          <w:sz w:val="24"/>
+        </w:rPr>
+      </w:pPr>
+      <w:r>
+        <w:rPr>
+          <w:sz w:val="24"/>
+        </w:rPr>
+        <w:t>Enter the command FORMAT to clear the SD CARD.</w:t>
+      </w:r>
+    </w:p>
+    <w:p>
+      <w:pPr>
+        <w:pStyle w:val="ListParagraph"/>
+        <w:numPr>
+          <w:ilvl w:val="0"/>
+          <w:numId w:val="1"/>
+        </w:numPr>
+        <w:spacing w:line="276" w:lineRule="auto"/>
+        <w:rPr>
+          <w:sz w:val="24"/>
+        </w:rPr>
+      </w:pPr>
+      <w:r>
+        <w:rPr>
+          <w:sz w:val="24"/>
+        </w:rPr>
+        <w:t>Enter the command COUNT to reset the file counter.</w:t>
+      </w:r>
+    </w:p>
+    <w:p>
+      <w:pPr>
+        <w:pStyle w:val="ListParagraph"/>
+        <w:numPr>
+          <w:ilvl w:val="0"/>
+          <w:numId w:val="1"/>
+        </w:numPr>
+        <w:spacing w:line="276" w:lineRule="auto"/>
+        <w:rPr>
+          <w:sz w:val="24"/>
+        </w:rPr>
+      </w:pPr>
+      <w:r>
+        <w:rPr>
+          <w:sz w:val="24"/>
+        </w:rPr>
+        <w:t>Enter the command DF and record the free space on the SD Card: ___________</w:t>
+      </w:r>
+    </w:p>
+    <w:p>
+      <w:pPr>
+        <w:pStyle w:val="ListParagraph"/>
+        <w:numPr>
+          <w:ilvl w:val="0"/>
+          <w:numId w:val="1"/>
+        </w:numPr>
+        <w:spacing w:line="276" w:lineRule="auto"/>
+        <w:rPr>
+          <w:sz w:val="24"/>
+        </w:rPr>
+      </w:pPr>
+      <w:r>
+        <w:rPr>
+          <w:sz w:val="24"/>
+        </w:rPr>
+        <w:t xml:space="preserve">Connect </w:t>
+      </w:r>
+      <w:r>
+        <w:rPr>
+          <w:sz w:val="24"/>
+        </w:rPr>
+        <w:t>to live</w:t>
+      </w:r>
+      <w:r>
+        <w:rPr>
+          <w:sz w:val="24"/>
+        </w:rPr>
+        <w:t xml:space="preserve"> </w:t>
+      </w:r>
+      <w:r>
+        <w:rPr>
+          <w:sz w:val="24"/>
+        </w:rPr>
+        <w:t xml:space="preserve">monitored </w:t>
+      </w:r>
+      <w:r>
+        <w:rPr>
+          <w:sz w:val="24"/>
+        </w:rPr>
+        <w:t>CAN BUS</w:t>
+      </w:r>
+      <w:r>
+        <w:rPr>
+          <w:sz w:val="24"/>
+        </w:rPr>
+        <w:t xml:space="preserve"> (250k) </w:t>
+      </w:r>
+      <w:r>
+        <w:rPr>
+          <w:sz w:val="24"/>
+        </w:rPr>
+        <w:t xml:space="preserve">with </w:t>
+      </w:r>
+      <w:r>
+        <w:rPr>
+          <w:sz w:val="24"/>
+        </w:rPr>
+        <w:t>can0</w:t>
+      </w:r>
+      <w:r>
+        <w:rPr>
+          <w:sz w:val="24"/>
+        </w:rPr>
+        <w:t>,</w:t>
+      </w:r>
+      <w:r>
+        <w:rPr>
+          <w:sz w:val="24"/>
+        </w:rPr>
+        <w:t xml:space="preserve"> can1</w:t>
+      </w:r>
+      <w:r>
+        <w:rPr>
+          <w:sz w:val="24"/>
+        </w:rPr>
+        <w:t>, and can2</w:t>
+      </w:r>
+      <w:r>
+        <w:rPr>
+          <w:sz w:val="24"/>
+        </w:rPr>
+        <w:t xml:space="preserve"> channels</w:t>
+      </w:r>
+      <w:r>
+        <w:rPr>
+          <w:sz w:val="24"/>
+        </w:rPr>
+        <w:t>.</w:t>
+      </w:r>
+    </w:p>
+    <w:p>
+      <w:pPr>
+        <w:pStyle w:val="ListParagraph"/>
+        <w:numPr>
+          <w:ilvl w:val="0"/>
+          <w:numId w:val="1"/>
+        </w:numPr>
+        <w:spacing w:line="276" w:lineRule="auto"/>
+        <w:rPr>
+          <w:sz w:val="24"/>
+        </w:rPr>
+      </w:pPr>
+      <w:r>
+        <w:rPr>
+          <w:sz w:val="24"/>
+        </w:rPr>
+        <w:t>Enter the command STREAM ON and see all three channels scroll in the first column.</w:t>
+      </w:r>
+    </w:p>
+    <w:p>
+      <w:pPr>
+        <w:pStyle w:val="ListParagraph"/>
+        <w:numPr>
+          <w:ilvl w:val="0"/>
+          <w:numId w:val="1"/>
+        </w:numPr>
+        <w:spacing w:line="276" w:lineRule="auto"/>
+        <w:rPr>
+          <w:sz w:val="24"/>
+        </w:rPr>
+      </w:pPr>
+      <w:r>
+        <w:rPr>
+          <w:sz w:val="24"/>
+        </w:rPr>
+        <w:t>Double Click the Push Button and confirm 3 LEDs illuminate and a new file opens.</w:t>
+      </w:r>
+    </w:p>
+    <w:p>
+      <w:pPr>
+        <w:pStyle w:val="ListParagraph"/>
+        <w:numPr>
+          <w:ilvl w:val="0"/>
+          <w:numId w:val="1"/>
+        </w:numPr>
+        <w:spacing w:line="276" w:lineRule="auto"/>
+        <w:rPr>
+          <w:sz w:val="24"/>
+        </w:rPr>
+      </w:pPr>
+      <w:r>
+        <w:rPr>
+          <w:sz w:val="24"/>
+        </w:rPr>
+        <w:t>Enter the Command LS A and confirm two files were created on the SD card.</w:t>
+      </w:r>
+    </w:p>
+    <w:p>
+      <w:pPr>
+        <w:pStyle w:val="ListParagraph"/>
+        <w:numPr>
+          <w:ilvl w:val="0"/>
+          <w:numId w:val="1"/>
+        </w:numPr>
+        <w:spacing w:line="276" w:lineRule="auto"/>
+        <w:rPr>
+          <w:sz w:val="24"/>
+        </w:rPr>
+      </w:pPr>
+      <w:r>
+        <w:rPr>
+          <w:sz w:val="24"/>
+        </w:rPr>
+        <w:t xml:space="preserve">Press pushbutton once and confirm </w:t>
+      </w:r>
+      <w:r>
+        <w:rPr>
+          <w:sz w:val="24"/>
+        </w:rPr>
+        <w:t>requ</w:t>
+      </w:r>
+      <w:r>
+        <w:rPr>
+          <w:sz w:val="24"/>
+        </w:rPr>
+        <w:t>e</w:t>
+      </w:r>
+      <w:r>
+        <w:rPr>
+          <w:sz w:val="24"/>
+        </w:rPr>
+        <w:t>st messages</w:t>
+      </w:r>
+      <w:r>
+        <w:rPr>
+          <w:sz w:val="24"/>
+        </w:rPr>
+        <w:t xml:space="preserve"> are sent.</w:t>
+      </w:r>
+    </w:p>
+    <w:p>
+      <w:pPr>
+        <w:pStyle w:val="ListParagraph"/>
+        <w:numPr>
+          <w:ilvl w:val="0"/>
+          <w:numId w:val="1"/>
+        </w:numPr>
+        <w:spacing w:line="276" w:lineRule="auto"/>
+        <w:rPr>
+          <w:sz w:val="24"/>
+        </w:rPr>
+      </w:pPr>
+      <w:r>
+        <w:rPr>
+          <w:sz w:val="24"/>
+        </w:rPr>
+        <w:t>Parse CAN Log to find ECM component ID</w:t>
+      </w:r>
+      <w:r>
+        <w:rPr>
+          <w:sz w:val="24"/>
+        </w:rPr>
+        <w:t>. Record ID_______________________</w:t>
+      </w:r>
+    </w:p>
+    <w:p>
+      <w:pPr>
         <w:pStyle w:val="ListParagraph"/>
         <w:numPr>
           <w:ilvl w:val="0"/>
@@ -1044,17 +1044,11 @@
           <w:b/>
           <w:sz w:val="24"/>
         </w:rPr>
-        <w:lastRenderedPageBreak/>
         <w:t>Notes:</w:t>
       </w:r>
     </w:p>
     <w:sectPr>
-      <w:headerReference w:type="even" r:id="rId7"/>
-      <w:headerReference w:type="default" r:id="rId8"/>
-      <w:footerReference w:type="even" r:id="rId9"/>
-      <w:footerReference w:type="default" r:id="rId10"/>
-      <w:headerReference w:type="first" r:id="rId11"/>
-      <w:footerReference w:type="first" r:id="rId12"/>
+      <w:headerReference w:type="first" r:id="rId7"/>
       <w:pgSz w:w="12240" w:h="15840"/>
       <w:pgMar w:top="1170" w:right="720" w:bottom="360" w:left="1440" w:header="180" w:footer="720" w:gutter="0"/>
       <w:cols w:space="720"/>
@@ -1090,143 +1084,6 @@
 </w:endnotes>
 </file>
 
-<file path=word/footer1.xml><?xml version="1.0" encoding="utf-8"?>
-<w:ftr xmlns:wpc="http://schemas.microsoft.com/office/word/2010/wordprocessingCanvas" xmlns:cx="http://schemas.microsoft.com/office/drawing/2014/chartex" xmlns:cx1="http://schemas.microsoft.com/office/drawing/2015/9/8/chartex" xmlns:cx2="http://schemas.microsoft.com/office/drawing/2015/10/21/chartex" xmlns:cx3="http://schemas.microsoft.com/office/drawing/2016/5/9/chartex" xmlns:cx4="http://schemas.microsoft.com/office/drawing/2016/5/10/chartex" xmlns:cx5="http://schemas.microsoft.com/office/drawing/2016/5/11/chartex" xmlns:cx6="http://schemas.microsoft.com/office/drawing/2016/5/12/chartex" xmlns:cx7="http://schemas.microsoft.com/office/drawing/2016/5/13/chartex" xmlns:cx8="http://schemas.microsoft.com/office/drawing/2016/5/14/chartex" xmlns:mc="http://schemas.openxmlformats.org/markup-compatibility/2006" xmlns:aink="http://schemas.microsoft.com/office/drawing/2016/ink" xmlns:am3d="http://schemas.microsoft.com/office/drawing/2017/model3d" xmlns:o="urn:schemas-microsoft-com:office:office" xmlns:r="http://schemas.openxmlformats.org/officeDocument/2006/relationships" xmlns:m="http://schemas.openxmlformats.org/officeDocument/2006/math" xmlns:v="urn:schemas-microsoft-com:vml" xmlns:wp14="http://schemas.microsoft.com/office/word/2010/wordprocessingDrawing" xmlns:wp="http://schemas.openxmlformats.org/drawingml/2006/wordprocessingDrawing" xmlns:w10="urn:schemas-microsoft-com:office:word" xmlns:w="http://schemas.openxmlformats.org/wordprocessingml/2006/main" xmlns:w14="http://schemas.microsoft.com/office/word/2010/wordml" xmlns:w15="http://schemas.microsoft.com/office/word/2012/wordml" xmlns:w16cid="http://schemas.microsoft.com/office/word/2016/wordml/cid" xmlns:w16se="http://schemas.microsoft.com/office/word/2015/wordml/symex" xmlns:wpg="http://schemas.microsoft.com/office/word/2010/wordprocessingGroup" xmlns:wpi="http://schemas.microsoft.com/office/word/2010/wordprocessingInk" xmlns:wne="http://schemas.microsoft.com/office/word/2006/wordml" xmlns:wps="http://schemas.microsoft.com/office/word/2010/wordprocessingShape" mc:Ignorable="w14 w15 w16se w16cid wp14">
-  <w:p>
-    <w:pPr>
-      <w:pStyle w:val="Footer"/>
-    </w:pPr>
-  </w:p>
-</w:ftr>
-</file>
-
-<file path=word/footer2.xml><?xml version="1.0" encoding="utf-8"?>
-<w:ftr xmlns:wpc="http://schemas.microsoft.com/office/word/2010/wordprocessingCanvas" xmlns:cx="http://schemas.microsoft.com/office/drawing/2014/chartex" xmlns:cx1="http://schemas.microsoft.com/office/drawing/2015/9/8/chartex" xmlns:cx2="http://schemas.microsoft.com/office/drawing/2015/10/21/chartex" xmlns:cx3="http://schemas.microsoft.com/office/drawing/2016/5/9/chartex" xmlns:cx4="http://schemas.microsoft.com/office/drawing/2016/5/10/chartex" xmlns:cx5="http://schemas.microsoft.com/office/drawing/2016/5/11/chartex" xmlns:cx6="http://schemas.microsoft.com/office/drawing/2016/5/12/chartex" xmlns:cx7="http://schemas.microsoft.com/office/drawing/2016/5/13/chartex" xmlns:cx8="http://schemas.microsoft.com/office/drawing/2016/5/14/chartex" xmlns:mc="http://schemas.openxmlformats.org/markup-compatibility/2006" xmlns:aink="http://schemas.microsoft.com/office/drawing/2016/ink" xmlns:am3d="http://schemas.microsoft.com/office/drawing/2017/model3d" xmlns:o="urn:schemas-microsoft-com:office:office" xmlns:r="http://schemas.openxmlformats.org/officeDocument/2006/relationships" xmlns:m="http://schemas.openxmlformats.org/officeDocument/2006/math" xmlns:v="urn:schemas-microsoft-com:vml" xmlns:wp14="http://schemas.microsoft.com/office/word/2010/wordprocessingDrawing" xmlns:wp="http://schemas.openxmlformats.org/drawingml/2006/wordprocessingDrawing" xmlns:w10="urn:schemas-microsoft-com:office:word" xmlns:w="http://schemas.openxmlformats.org/wordprocessingml/2006/main" xmlns:w14="http://schemas.microsoft.com/office/word/2010/wordml" xmlns:w15="http://schemas.microsoft.com/office/word/2012/wordml" xmlns:w16cid="http://schemas.microsoft.com/office/word/2016/wordml/cid" xmlns:w16se="http://schemas.microsoft.com/office/word/2015/wordml/symex" xmlns:wpg="http://schemas.microsoft.com/office/word/2010/wordprocessingGroup" xmlns:wpi="http://schemas.microsoft.com/office/word/2010/wordprocessingInk" xmlns:wne="http://schemas.microsoft.com/office/word/2006/wordml" xmlns:wps="http://schemas.microsoft.com/office/word/2010/wordprocessingShape" mc:Ignorable="w14 w15 w16se w16cid wp14">
-  <w:p>
-    <w:pPr>
-      <w:pStyle w:val="Footer"/>
-      <w:jc w:val="right"/>
-    </w:pPr>
-    <w:r>
-      <w:fldChar w:fldCharType="begin"/>
-    </w:r>
-    <w:r>
-      <w:instrText xml:space="preserve"> FILENAME   \* MERGEFORMAT </w:instrText>
-    </w:r>
-    <w:r>
-      <w:fldChar w:fldCharType="separate"/>
-    </w:r>
-    <w:r>
-      <w:rPr>
-        <w:noProof/>
-      </w:rPr>
-      <w:t>Selling and Shipping a Forensic Link Adapter with TruckCRYPT.docx</w:t>
-    </w:r>
-    <w:r>
-      <w:rPr>
-        <w:noProof/>
-      </w:rPr>
-      <w:fldChar w:fldCharType="end"/>
-    </w:r>
-    <w:r>
-      <w:tab/>
-    </w:r>
-    <w:r>
-      <w:tab/>
-      <w:t xml:space="preserve">Page </w:t>
-    </w:r>
-    <w:sdt>
-      <w:sdtPr>
-        <w:id w:val="1063144423"/>
-        <w:docPartObj>
-          <w:docPartGallery w:val="Page Numbers (Bottom of Page)"/>
-          <w:docPartUnique/>
-        </w:docPartObj>
-      </w:sdtPr>
-      <w:sdtEndPr>
-        <w:rPr>
-          <w:noProof/>
-        </w:rPr>
-      </w:sdtEndPr>
-      <w:sdtContent>
-        <w:r>
-          <w:fldChar w:fldCharType="begin"/>
-        </w:r>
-        <w:r>
-          <w:instrText xml:space="preserve"> PAGE   \* MERGEFORMAT </w:instrText>
-        </w:r>
-        <w:r>
-          <w:fldChar w:fldCharType="separate"/>
-        </w:r>
-        <w:r>
-          <w:rPr>
-            <w:noProof/>
-          </w:rPr>
-          <w:t>2</w:t>
-        </w:r>
-        <w:r>
-          <w:rPr>
-            <w:noProof/>
-          </w:rPr>
-          <w:fldChar w:fldCharType="end"/>
-        </w:r>
-        <w:r>
-          <w:rPr>
-            <w:noProof/>
-          </w:rPr>
-          <w:t xml:space="preserve"> of </w:t>
-        </w:r>
-        <w:r>
-          <w:rPr>
-            <w:noProof/>
-          </w:rPr>
-          <w:fldChar w:fldCharType="begin"/>
-        </w:r>
-        <w:r>
-          <w:rPr>
-            <w:noProof/>
-          </w:rPr>
-          <w:instrText xml:space="preserve"> NUMPAGES   \* MERGEFORMAT </w:instrText>
-        </w:r>
-        <w:r>
-          <w:rPr>
-            <w:noProof/>
-          </w:rPr>
-          <w:fldChar w:fldCharType="separate"/>
-        </w:r>
-        <w:r>
-          <w:rPr>
-            <w:noProof/>
-          </w:rPr>
-          <w:t>2</w:t>
-        </w:r>
-        <w:r>
-          <w:rPr>
-            <w:noProof/>
-          </w:rPr>
-          <w:fldChar w:fldCharType="end"/>
-        </w:r>
-      </w:sdtContent>
-    </w:sdt>
-  </w:p>
-  <w:p>
-    <w:pPr>
-      <w:pStyle w:val="Footer"/>
-    </w:pPr>
-  </w:p>
-</w:ftr>
-</file>
-
-<file path=word/footer3.xml><?xml version="1.0" encoding="utf-8"?>
-<w:ftr xmlns:wpc="http://schemas.microsoft.com/office/word/2010/wordprocessingCanvas" xmlns:cx="http://schemas.microsoft.com/office/drawing/2014/chartex" xmlns:cx1="http://schemas.microsoft.com/office/drawing/2015/9/8/chartex" xmlns:cx2="http://schemas.microsoft.com/office/drawing/2015/10/21/chartex" xmlns:cx3="http://schemas.microsoft.com/office/drawing/2016/5/9/chartex" xmlns:cx4="http://schemas.microsoft.com/office/drawing/2016/5/10/chartex" xmlns:cx5="http://schemas.microsoft.com/office/drawing/2016/5/11/chartex" xmlns:cx6="http://schemas.microsoft.com/office/drawing/2016/5/12/chartex" xmlns:cx7="http://schemas.microsoft.com/office/drawing/2016/5/13/chartex" xmlns:cx8="http://schemas.microsoft.com/office/drawing/2016/5/14/chartex" xmlns:mc="http://schemas.openxmlformats.org/markup-compatibility/2006" xmlns:aink="http://schemas.microsoft.com/office/drawing/2016/ink" xmlns:am3d="http://schemas.microsoft.com/office/drawing/2017/model3d" xmlns:o="urn:schemas-microsoft-com:office:office" xmlns:r="http://schemas.openxmlformats.org/officeDocument/2006/relationships" xmlns:m="http://schemas.openxmlformats.org/officeDocument/2006/math" xmlns:v="urn:schemas-microsoft-com:vml" xmlns:wp14="http://schemas.microsoft.com/office/word/2010/wordprocessingDrawing" xmlns:wp="http://schemas.openxmlformats.org/drawingml/2006/wordprocessingDrawing" xmlns:w10="urn:schemas-microsoft-com:office:word" xmlns:w="http://schemas.openxmlformats.org/wordprocessingml/2006/main" xmlns:w14="http://schemas.microsoft.com/office/word/2010/wordml" xmlns:w15="http://schemas.microsoft.com/office/word/2012/wordml" xmlns:w16cid="http://schemas.microsoft.com/office/word/2016/wordml/cid" xmlns:w16se="http://schemas.microsoft.com/office/word/2015/wordml/symex" xmlns:wpg="http://schemas.microsoft.com/office/word/2010/wordprocessingGroup" xmlns:wpi="http://schemas.microsoft.com/office/word/2010/wordprocessingInk" xmlns:wne="http://schemas.microsoft.com/office/word/2006/wordml" xmlns:wps="http://schemas.microsoft.com/office/word/2010/wordprocessingShape" mc:Ignorable="w14 w15 w16se w16cid wp14">
-  <w:p>
-    <w:pPr>
-      <w:pStyle w:val="Footer"/>
-    </w:pPr>
-  </w:p>
-</w:ftr>
-</file>
-
 <file path=word/footnotes.xml><?xml version="1.0" encoding="utf-8"?>
 <w:footnotes xmlns:wpc="http://schemas.microsoft.com/office/word/2010/wordprocessingCanvas" xmlns:cx="http://schemas.microsoft.com/office/drawing/2014/chartex" xmlns:cx1="http://schemas.microsoft.com/office/drawing/2015/9/8/chartex" xmlns:cx2="http://schemas.microsoft.com/office/drawing/2015/10/21/chartex" xmlns:cx3="http://schemas.microsoft.com/office/drawing/2016/5/9/chartex" xmlns:cx4="http://schemas.microsoft.com/office/drawing/2016/5/10/chartex" xmlns:cx5="http://schemas.microsoft.com/office/drawing/2016/5/11/chartex" xmlns:cx6="http://schemas.microsoft.com/office/drawing/2016/5/12/chartex" xmlns:cx7="http://schemas.microsoft.com/office/drawing/2016/5/13/chartex" xmlns:cx8="http://schemas.microsoft.com/office/drawing/2016/5/14/chartex" xmlns:mc="http://schemas.openxmlformats.org/markup-compatibility/2006" xmlns:aink="http://schemas.microsoft.com/office/drawing/2016/ink" xmlns:am3d="http://schemas.microsoft.com/office/drawing/2017/model3d" xmlns:o="urn:schemas-microsoft-com:office:office" xmlns:r="http://schemas.openxmlformats.org/officeDocument/2006/relationships" xmlns:m="http://schemas.openxmlformats.org/officeDocument/2006/math" xmlns:v="urn:schemas-microsoft-com:vml" xmlns:wp14="http://schemas.microsoft.com/office/word/2010/wordprocessingDrawing" xmlns:wp="http://schemas.openxmlformats.org/drawingml/2006/wordprocessingDrawing" xmlns:w10="urn:schemas-microsoft-com:office:word" xmlns:w="http://schemas.openxmlformats.org/wordprocessingml/2006/main" xmlns:w14="http://schemas.microsoft.com/office/word/2010/wordml" xmlns:w15="http://schemas.microsoft.com/office/word/2012/wordml" xmlns:w16cid="http://schemas.microsoft.com/office/word/2016/wordml/cid" xmlns:w16se="http://schemas.microsoft.com/office/word/2015/wordml/symex" xmlns:wpg="http://schemas.microsoft.com/office/word/2010/wordprocessingGroup" xmlns:wpi="http://schemas.microsoft.com/office/word/2010/wordprocessingInk" xmlns:wne="http://schemas.microsoft.com/office/word/2006/wordml" xmlns:wps="http://schemas.microsoft.com/office/word/2010/wordprocessingShape" mc:Ignorable="w14 w15 w16se w16cid wp14">
   <w:footnote w:type="separator" w:id="-1">
@@ -1253,26 +1110,6 @@
 </file>
 
 <file path=word/header1.xml><?xml version="1.0" encoding="utf-8"?>
-<w:hdr xmlns:wpc="http://schemas.microsoft.com/office/word/2010/wordprocessingCanvas" xmlns:cx="http://schemas.microsoft.com/office/drawing/2014/chartex" xmlns:cx1="http://schemas.microsoft.com/office/drawing/2015/9/8/chartex" xmlns:cx2="http://schemas.microsoft.com/office/drawing/2015/10/21/chartex" xmlns:cx3="http://schemas.microsoft.com/office/drawing/2016/5/9/chartex" xmlns:cx4="http://schemas.microsoft.com/office/drawing/2016/5/10/chartex" xmlns:cx5="http://schemas.microsoft.com/office/drawing/2016/5/11/chartex" xmlns:cx6="http://schemas.microsoft.com/office/drawing/2016/5/12/chartex" xmlns:cx7="http://schemas.microsoft.com/office/drawing/2016/5/13/chartex" xmlns:cx8="http://schemas.microsoft.com/office/drawing/2016/5/14/chartex" xmlns:mc="http://schemas.openxmlformats.org/markup-compatibility/2006" xmlns:aink="http://schemas.microsoft.com/office/drawing/2016/ink" xmlns:am3d="http://schemas.microsoft.com/office/drawing/2017/model3d" xmlns:o="urn:schemas-microsoft-com:office:office" xmlns:r="http://schemas.openxmlformats.org/officeDocument/2006/relationships" xmlns:m="http://schemas.openxmlformats.org/officeDocument/2006/math" xmlns:v="urn:schemas-microsoft-com:vml" xmlns:wp14="http://schemas.microsoft.com/office/word/2010/wordprocessingDrawing" xmlns:wp="http://schemas.openxmlformats.org/drawingml/2006/wordprocessingDrawing" xmlns:w10="urn:schemas-microsoft-com:office:word" xmlns:w="http://schemas.openxmlformats.org/wordprocessingml/2006/main" xmlns:w14="http://schemas.microsoft.com/office/word/2010/wordml" xmlns:w15="http://schemas.microsoft.com/office/word/2012/wordml" xmlns:w16cid="http://schemas.microsoft.com/office/word/2016/wordml/cid" xmlns:w16se="http://schemas.microsoft.com/office/word/2015/wordml/symex" xmlns:wpg="http://schemas.microsoft.com/office/word/2010/wordprocessingGroup" xmlns:wpi="http://schemas.microsoft.com/office/word/2010/wordprocessingInk" xmlns:wne="http://schemas.microsoft.com/office/word/2006/wordml" xmlns:wps="http://schemas.microsoft.com/office/word/2010/wordprocessingShape" mc:Ignorable="w14 w15 w16se w16cid wp14">
-  <w:p>
-    <w:pPr>
-      <w:pStyle w:val="Header"/>
-    </w:pPr>
-  </w:p>
-</w:hdr>
-</file>
-
-<file path=word/header2.xml><?xml version="1.0" encoding="utf-8"?>
-<w:hdr xmlns:wpc="http://schemas.microsoft.com/office/word/2010/wordprocessingCanvas" xmlns:cx="http://schemas.microsoft.com/office/drawing/2014/chartex" xmlns:cx1="http://schemas.microsoft.com/office/drawing/2015/9/8/chartex" xmlns:cx2="http://schemas.microsoft.com/office/drawing/2015/10/21/chartex" xmlns:cx3="http://schemas.microsoft.com/office/drawing/2016/5/9/chartex" xmlns:cx4="http://schemas.microsoft.com/office/drawing/2016/5/10/chartex" xmlns:cx5="http://schemas.microsoft.com/office/drawing/2016/5/11/chartex" xmlns:cx6="http://schemas.microsoft.com/office/drawing/2016/5/12/chartex" xmlns:cx7="http://schemas.microsoft.com/office/drawing/2016/5/13/chartex" xmlns:cx8="http://schemas.microsoft.com/office/drawing/2016/5/14/chartex" xmlns:mc="http://schemas.openxmlformats.org/markup-compatibility/2006" xmlns:aink="http://schemas.microsoft.com/office/drawing/2016/ink" xmlns:am3d="http://schemas.microsoft.com/office/drawing/2017/model3d" xmlns:o="urn:schemas-microsoft-com:office:office" xmlns:r="http://schemas.openxmlformats.org/officeDocument/2006/relationships" xmlns:m="http://schemas.openxmlformats.org/officeDocument/2006/math" xmlns:v="urn:schemas-microsoft-com:vml" xmlns:wp14="http://schemas.microsoft.com/office/word/2010/wordprocessingDrawing" xmlns:wp="http://schemas.openxmlformats.org/drawingml/2006/wordprocessingDrawing" xmlns:w10="urn:schemas-microsoft-com:office:word" xmlns:w="http://schemas.openxmlformats.org/wordprocessingml/2006/main" xmlns:w14="http://schemas.microsoft.com/office/word/2010/wordml" xmlns:w15="http://schemas.microsoft.com/office/word/2012/wordml" xmlns:w16cid="http://schemas.microsoft.com/office/word/2016/wordml/cid" xmlns:w16se="http://schemas.microsoft.com/office/word/2015/wordml/symex" xmlns:wpg="http://schemas.microsoft.com/office/word/2010/wordprocessingGroup" xmlns:wpi="http://schemas.microsoft.com/office/word/2010/wordprocessingInk" xmlns:wne="http://schemas.microsoft.com/office/word/2006/wordml" xmlns:wps="http://schemas.microsoft.com/office/word/2010/wordprocessingShape" mc:Ignorable="w14 w15 w16se w16cid wp14">
-  <w:p>
-    <w:pPr>
-      <w:pStyle w:val="Header"/>
-    </w:pPr>
-  </w:p>
-</w:hdr>
-</file>
-
-<file path=word/header3.xml><?xml version="1.0" encoding="utf-8"?>
 <w:hdr xmlns:wpc="http://schemas.microsoft.com/office/word/2010/wordprocessingCanvas" xmlns:cx="http://schemas.microsoft.com/office/drawing/2014/chartex" xmlns:cx1="http://schemas.microsoft.com/office/drawing/2015/9/8/chartex" xmlns:cx2="http://schemas.microsoft.com/office/drawing/2015/10/21/chartex" xmlns:cx3="http://schemas.microsoft.com/office/drawing/2016/5/9/chartex" xmlns:cx4="http://schemas.microsoft.com/office/drawing/2016/5/10/chartex" xmlns:cx5="http://schemas.microsoft.com/office/drawing/2016/5/11/chartex" xmlns:cx6="http://schemas.microsoft.com/office/drawing/2016/5/12/chartex" xmlns:cx7="http://schemas.microsoft.com/office/drawing/2016/5/13/chartex" xmlns:cx8="http://schemas.microsoft.com/office/drawing/2016/5/14/chartex" xmlns:mc="http://schemas.openxmlformats.org/markup-compatibility/2006" xmlns:aink="http://schemas.microsoft.com/office/drawing/2016/ink" xmlns:am3d="http://schemas.microsoft.com/office/drawing/2017/model3d" xmlns:o="urn:schemas-microsoft-com:office:office" xmlns:r="http://schemas.openxmlformats.org/officeDocument/2006/relationships" xmlns:m="http://schemas.openxmlformats.org/officeDocument/2006/math" xmlns:v="urn:schemas-microsoft-com:vml" xmlns:wp14="http://schemas.microsoft.com/office/word/2010/wordprocessingDrawing" xmlns:wp="http://schemas.openxmlformats.org/drawingml/2006/wordprocessingDrawing" xmlns:w10="urn:schemas-microsoft-com:office:word" xmlns:w="http://schemas.openxmlformats.org/wordprocessingml/2006/main" xmlns:w14="http://schemas.microsoft.com/office/word/2010/wordml" xmlns:w15="http://schemas.microsoft.com/office/word/2012/wordml" xmlns:w16cid="http://schemas.microsoft.com/office/word/2016/wordml/cid" xmlns:w16se="http://schemas.microsoft.com/office/word/2015/wordml/symex" xmlns:wpg="http://schemas.microsoft.com/office/word/2010/wordprocessingGroup" xmlns:wpi="http://schemas.microsoft.com/office/word/2010/wordprocessingInk" xmlns:wne="http://schemas.microsoft.com/office/word/2006/wordml" xmlns:wps="http://schemas.microsoft.com/office/word/2010/wordprocessingShape" mc:Ignorable="w14 w15 w16se w16cid wp14">
   <w:p>
     <w:pPr>
@@ -1834,7 +1671,7 @@
       </w:pPr>
     </w:pPrDefault>
   </w:docDefaults>
-  <w:latentStyles w:defLockedState="0" w:defUIPriority="99" w:defSemiHidden="0" w:defUnhideWhenUsed="0" w:defQFormat="0" w:count="375">
+  <w:latentStyles w:defLockedState="0" w:defUIPriority="99" w:defSemiHidden="0" w:defUnhideWhenUsed="0" w:defQFormat="0" w:count="376">
     <w:lsdException w:name="Normal" w:uiPriority="0" w:qFormat="1"/>
     <w:lsdException w:name="heading 1" w:uiPriority="9" w:qFormat="1"/>
     <w:lsdException w:name="heading 2" w:semiHidden="1" w:uiPriority="9" w:unhideWhenUsed="1" w:qFormat="1"/>
@@ -1940,7 +1777,6 @@
     <w:lsdException w:name="HTML Sample" w:semiHidden="1" w:unhideWhenUsed="1"/>
     <w:lsdException w:name="HTML Typewriter" w:semiHidden="1" w:unhideWhenUsed="1"/>
     <w:lsdException w:name="HTML Variable" w:semiHidden="1" w:unhideWhenUsed="1"/>
-    <w:lsdException w:name="Normal Table" w:semiHidden="1" w:unhideWhenUsed="1"/>
     <w:lsdException w:name="annotation subject" w:semiHidden="1" w:unhideWhenUsed="1"/>
     <w:lsdException w:name="No List" w:semiHidden="1" w:unhideWhenUsed="1"/>
     <w:lsdException w:name="Outline List 1" w:semiHidden="1" w:unhideWhenUsed="1"/>
@@ -1987,10 +1823,8 @@
     <w:lsdException w:name="Table Subtle 2" w:semiHidden="1" w:unhideWhenUsed="1"/>
     <w:lsdException w:name="Table Web 1" w:semiHidden="1" w:unhideWhenUsed="1"/>
     <w:lsdException w:name="Table Web 2" w:semiHidden="1" w:unhideWhenUsed="1"/>
-    <w:lsdException w:name="Table Web 3" w:semiHidden="1" w:unhideWhenUsed="1"/>
     <w:lsdException w:name="Balloon Text" w:semiHidden="1" w:unhideWhenUsed="1"/>
     <w:lsdException w:name="Table Grid" w:uiPriority="39"/>
-    <w:lsdException w:name="Table Theme" w:semiHidden="1" w:unhideWhenUsed="1"/>
     <w:lsdException w:name="Placeholder Text" w:semiHidden="1"/>
     <w:lsdException w:name="No Spacing" w:uiPriority="1" w:qFormat="1"/>
     <w:lsdException w:name="Light Shading" w:uiPriority="60"/>
@@ -2210,6 +2044,7 @@
     <w:lsdException w:name="Smart Hyperlink" w:semiHidden="1" w:unhideWhenUsed="1"/>
     <w:lsdException w:name="Hashtag" w:semiHidden="1" w:unhideWhenUsed="1"/>
     <w:lsdException w:name="Unresolved Mention" w:semiHidden="1" w:unhideWhenUsed="1"/>
+    <w:lsdException w:name="Smart Link" w:semiHidden="1" w:unhideWhenUsed="1"/>
   </w:latentStyles>
   <w:style w:type="paragraph" w:default="1" w:styleId="Normal">
     <w:name w:val="Normal"/>

</xml_diff>